<commit_message>
ajuste de formato para complir con los parametros de entrega del proyecto
</commit_message>
<xml_diff>
--- a/docs/Documento final.docx
+++ b/docs/Documento final.docx
@@ -4880,7 +4880,7 @@
           <w:rFonts w:cs="Times New Roman"/>
           <w:lang w:val="es-AR"/>
         </w:rPr>
-        <w:t xml:space="preserve">, actual </w:t>
+        <w:t>, actual</w:t>
       </w:r>
       <w:r>
         <w:rPr>
@@ -4950,12 +4950,27 @@
         </w:rPr>
         <w:t xml:space="preserve"> redes.</w:t>
       </w:r>
-      <w:r>
-        <w:rPr>
-          <w:rFonts w:cs="Times New Roman"/>
-        </w:rPr>
-        <w:br/>
-      </w:r>
+    </w:p>
+    <w:p>
+      <w:pPr>
+        <w:numPr>
+          <w:ilvl w:val="1"/>
+          <w:numId w:val="36"/>
+        </w:numPr>
+        <w:spacing w:after="0"/>
+        <w:rPr>
+          <w:rFonts w:cs="Times New Roman"/>
+        </w:rPr>
+      </w:pPr>
+      <w:hyperlink r:id="rId12" w:history="1">
+        <w:r>
+          <w:rPr>
+            <w:rStyle w:val="Hipervnculo"/>
+            <w:rFonts w:cs="Times New Roman"/>
+          </w:rPr>
+          <w:t>https://www.youtube.com/@Cheapy_extension</w:t>
+        </w:r>
+      </w:hyperlink>
     </w:p>
     <w:p>
       <w:pPr>
@@ -22882,6 +22897,29 @@
       <w:lang w:val="es-AR" w:eastAsia="es-AR"/>
     </w:rPr>
   </w:style>
+  <w:style w:type="character" w:styleId="Hipervnculo">
+    <w:name w:val="Hyperlink"/>
+    <w:basedOn w:val="Fuentedeprrafopredeter"/>
+    <w:uiPriority w:val="99"/>
+    <w:unhideWhenUsed/>
+    <w:rsid w:val="008B0A33"/>
+    <w:rPr>
+      <w:color w:val="0000FF" w:themeColor="hyperlink"/>
+      <w:u w:val="single"/>
+    </w:rPr>
+  </w:style>
+  <w:style w:type="character" w:styleId="Mencinsinresolver">
+    <w:name w:val="Unresolved Mention"/>
+    <w:basedOn w:val="Fuentedeprrafopredeter"/>
+    <w:uiPriority w:val="99"/>
+    <w:semiHidden/>
+    <w:unhideWhenUsed/>
+    <w:rsid w:val="008B0A33"/>
+    <w:rPr>
+      <w:color w:val="605E5C"/>
+      <w:shd w:val="clear" w:color="auto" w:fill="E1DFDD"/>
+    </w:rPr>
+  </w:style>
 </w:styles>
 </file>
 

</xml_diff>

<commit_message>
agregado el link de instagram y la publicidad
</commit_message>
<xml_diff>
--- a/docs/Documento final.docx
+++ b/docs/Documento final.docx
@@ -4959,7 +4959,10 @@
         </w:numPr>
         <w:spacing w:after="0"/>
         <w:rPr>
-          <w:rFonts w:cs="Times New Roman"/>
+          <w:rStyle w:val="Hipervnculo"/>
+          <w:rFonts w:cs="Times New Roman"/>
+          <w:color w:val="auto"/>
+          <w:u w:val="none"/>
         </w:rPr>
       </w:pPr>
       <w:hyperlink r:id="rId12" w:history="1">
@@ -4975,6 +4978,33 @@
     <w:p>
       <w:pPr>
         <w:numPr>
+          <w:ilvl w:val="1"/>
+          <w:numId w:val="36"/>
+        </w:numPr>
+        <w:spacing w:after="0"/>
+        <w:rPr>
+          <w:rFonts w:cs="Times New Roman"/>
+        </w:rPr>
+      </w:pPr>
+      <w:hyperlink r:id="rId13" w:history="1">
+        <w:r>
+          <w:rPr>
+            <w:rStyle w:val="Hipervnculo"/>
+            <w:rFonts w:cs="Times New Roman"/>
+          </w:rPr>
+          <w:t>https://www.instagram.com/appliedenergistic?igsh=bXBmZDBhcmc4Nnd4</w:t>
+        </w:r>
+      </w:hyperlink>
+      <w:r>
+        <w:rPr>
+          <w:rFonts w:cs="Times New Roman"/>
+        </w:rPr>
+        <w:t xml:space="preserve"> </w:t>
+      </w:r>
+    </w:p>
+    <w:p>
+      <w:pPr>
+        <w:numPr>
           <w:ilvl w:val="0"/>
           <w:numId w:val="36"/>
         </w:numPr>
@@ -5009,6 +5039,24 @@
           <w:rFonts w:cs="Times New Roman"/>
         </w:rPr>
         <w:t>.</w:t>
+      </w:r>
+    </w:p>
+    <w:p>
+      <w:pPr>
+        <w:numPr>
+          <w:ilvl w:val="1"/>
+          <w:numId w:val="36"/>
+        </w:numPr>
+        <w:spacing w:after="0"/>
+        <w:rPr>
+          <w:rFonts w:cs="Times New Roman"/>
+        </w:rPr>
+      </w:pPr>
+      <w:r>
+        <w:rPr>
+          <w:rFonts w:cs="Times New Roman"/>
+        </w:rPr>
+        <w:t>https://youtu.be/E7Z9Pm5fLHs?si=9T3fbqgzItDibUyi</w:t>
       </w:r>
       <w:r>
         <w:rPr>
@@ -5569,6 +5617,7 @@
         <w:rPr>
           <w:lang w:val="es-AR"/>
         </w:rPr>
+        <w:lastRenderedPageBreak/>
         <w:t>Reflexiones previas a la presentación</w:t>
       </w:r>
     </w:p>
@@ -5640,7 +5689,6 @@
       <w:bookmarkStart w:id="24" w:name="_be482pc211em"/>
       <w:bookmarkEnd w:id="24"/>
       <w:r>
-        <w:lastRenderedPageBreak/>
         <w:t xml:space="preserve">Feedback </w:t>
       </w:r>
       <w:proofErr w:type="spellStart"/>
@@ -6304,6 +6352,7 @@
         <w:rPr>
           <w:lang w:val="es-AR"/>
         </w:rPr>
+        <w:lastRenderedPageBreak/>
         <w:t>R</w:t>
       </w:r>
       <w:r>
@@ -6396,7 +6445,6 @@
         <w:rPr>
           <w:lang w:val="es-AR"/>
         </w:rPr>
-        <w:lastRenderedPageBreak/>
         <w:t>Acuña Nahuel</w:t>
       </w:r>
     </w:p>

</xml_diff>